<commit_message>
mrudani's first testing over
</commit_message>
<xml_diff>
--- a/ajax requirement.docx
+++ b/ajax requirement.docx
@@ -4,8 +4,13 @@
   <w:body>
     <w:p>
       <w:r>
-        <w:t>Requirements for phiTsUtras</w:t>
-      </w:r>
+        <w:t xml:space="preserve">Requirements for </w:t>
+      </w:r>
+      <w:proofErr w:type="spellStart"/>
+      <w:r>
+        <w:t>phiTsUtras</w:t>
+      </w:r>
+      <w:proofErr w:type="spellEnd"/>
     </w:p>
     <w:p/>
     <w:p>
@@ -16,8 +21,13 @@
         </w:numPr>
       </w:pPr>
       <w:r>
-        <w:t>Ends with dakziRa</w:t>
-      </w:r>
+        <w:t xml:space="preserve">Ends with </w:t>
+      </w:r>
+      <w:proofErr w:type="spellStart"/>
+      <w:r>
+        <w:t>dakziRa</w:t>
+      </w:r>
+      <w:proofErr w:type="spellEnd"/>
     </w:p>
     <w:p>
       <w:pPr>
@@ -26,12 +36,14 @@
           <w:numId w:val="11"/>
         </w:numPr>
       </w:pPr>
+      <w:proofErr w:type="spellStart"/>
       <w:r>
         <w:rPr>
           <w:rFonts w:ascii="Mangal" w:hAnsi="Mangal" w:cs="Mangal"/>
         </w:rPr>
         <w:t>साधुत्ववाचि</w:t>
       </w:r>
+      <w:proofErr w:type="spellEnd"/>
     </w:p>
     <w:p>
       <w:pPr>
@@ -40,12 +52,14 @@
           <w:numId w:val="11"/>
         </w:numPr>
       </w:pPr>
+      <w:proofErr w:type="spellStart"/>
       <w:r>
         <w:rPr>
           <w:rFonts w:ascii="Mangal" w:hAnsi="Mangal" w:cs="Mangal"/>
         </w:rPr>
         <w:t>स्वाङ्गवाचि</w:t>
       </w:r>
+      <w:proofErr w:type="spellEnd"/>
     </w:p>
     <w:p>
       <w:pPr>
@@ -54,12 +68,14 @@
           <w:numId w:val="11"/>
         </w:numPr>
       </w:pPr>
+      <w:proofErr w:type="spellStart"/>
       <w:r>
         <w:rPr>
           <w:rFonts w:ascii="Mangal" w:hAnsi="Mangal" w:cs="Mangal"/>
         </w:rPr>
         <w:t>अन्य</w:t>
       </w:r>
+      <w:proofErr w:type="spellEnd"/>
     </w:p>
     <w:p>
       <w:pPr>
@@ -72,8 +88,16 @@
         <w:rPr>
           <w:rFonts w:ascii="Mangal" w:hAnsi="Mangal" w:cs="Mangal"/>
         </w:rPr>
-        <w:t>Ends with kfzRa</w:t>
-      </w:r>
+        <w:t xml:space="preserve">Ends with </w:t>
+      </w:r>
+      <w:proofErr w:type="spellStart"/>
+      <w:r>
+        <w:rPr>
+          <w:rFonts w:ascii="Mangal" w:hAnsi="Mangal" w:cs="Mangal"/>
+        </w:rPr>
+        <w:t>kfzRa</w:t>
+      </w:r>
+      <w:proofErr w:type="spellEnd"/>
     </w:p>
     <w:p>
       <w:pPr>
@@ -82,12 +106,14 @@
           <w:numId w:val="11"/>
         </w:numPr>
       </w:pPr>
+      <w:proofErr w:type="spellStart"/>
       <w:r>
         <w:rPr>
           <w:rFonts w:ascii="Mangal" w:hAnsi="Mangal" w:cs="Mangal"/>
         </w:rPr>
         <w:t>मृगाख्या</w:t>
       </w:r>
+      <w:proofErr w:type="spellEnd"/>
     </w:p>
     <w:p>
       <w:pPr>
@@ -96,12 +122,14 @@
           <w:numId w:val="11"/>
         </w:numPr>
       </w:pPr>
+      <w:proofErr w:type="spellStart"/>
       <w:r>
         <w:rPr>
           <w:rFonts w:ascii="Mangal" w:hAnsi="Mangal" w:cs="Mangal"/>
         </w:rPr>
         <w:t>नाम</w:t>
       </w:r>
+      <w:proofErr w:type="spellEnd"/>
     </w:p>
     <w:p>
       <w:pPr>
@@ -110,12 +138,14 @@
           <w:numId w:val="11"/>
         </w:numPr>
       </w:pPr>
+      <w:proofErr w:type="spellStart"/>
       <w:r>
         <w:rPr>
           <w:rFonts w:ascii="Mangal" w:hAnsi="Mangal" w:cs="Mangal"/>
         </w:rPr>
         <w:t>अन्य</w:t>
       </w:r>
+      <w:proofErr w:type="spellEnd"/>
     </w:p>
     <w:p>
       <w:pPr>
@@ -125,7 +155,51 @@
         </w:numPr>
       </w:pPr>
       <w:r>
-        <w:t>Ends with arjuna</w:t>
+        <w:t xml:space="preserve">Ends with </w:t>
+      </w:r>
+      <w:proofErr w:type="spellStart"/>
+      <w:proofErr w:type="gramStart"/>
+      <w:r>
+        <w:t>arjuna</w:t>
+      </w:r>
+      <w:proofErr w:type="spellEnd"/>
+      <w:proofErr w:type="gramEnd"/>
+      <w:r>
+        <w:t xml:space="preserve"> // This is avoidable, because the meaning of </w:t>
+      </w:r>
+      <w:proofErr w:type="spellStart"/>
+      <w:r>
+        <w:t>tRNa</w:t>
+      </w:r>
+      <w:proofErr w:type="spellEnd"/>
+      <w:r>
+        <w:t xml:space="preserve"> is only seen in neuter gender. </w:t>
+      </w:r>
+      <w:proofErr w:type="gramStart"/>
+      <w:r>
+        <w:t>Rest are</w:t>
+      </w:r>
+      <w:proofErr w:type="gramEnd"/>
+      <w:r>
+        <w:t xml:space="preserve"> not </w:t>
+      </w:r>
+      <w:proofErr w:type="spellStart"/>
+      <w:r>
+        <w:t>tRNAkhyA</w:t>
+      </w:r>
+      <w:proofErr w:type="spellEnd"/>
+      <w:r>
+        <w:t xml:space="preserve">. Let us check the lexicon whether we get some other meaning of </w:t>
+      </w:r>
+      <w:proofErr w:type="spellStart"/>
+      <w:proofErr w:type="gramStart"/>
+      <w:r>
+        <w:t>arjuna</w:t>
+      </w:r>
+      <w:proofErr w:type="spellEnd"/>
+      <w:proofErr w:type="gramEnd"/>
+      <w:r>
+        <w:t xml:space="preserve"> neuter. If not, this can be removed.</w:t>
       </w:r>
     </w:p>
     <w:p>
@@ -135,12 +209,14 @@
           <w:numId w:val="11"/>
         </w:numPr>
       </w:pPr>
+      <w:proofErr w:type="spellStart"/>
       <w:r>
         <w:rPr>
           <w:rFonts w:ascii="Mangal" w:hAnsi="Mangal" w:cs="Mangal"/>
         </w:rPr>
         <w:t>तृणाख्या</w:t>
       </w:r>
+      <w:proofErr w:type="spellEnd"/>
     </w:p>
     <w:p>
       <w:pPr>
@@ -149,12 +225,14 @@
           <w:numId w:val="11"/>
         </w:numPr>
       </w:pPr>
+      <w:proofErr w:type="spellStart"/>
       <w:r>
         <w:rPr>
           <w:rFonts w:ascii="Mangal" w:hAnsi="Mangal" w:cs="Mangal"/>
         </w:rPr>
         <w:t>अन्य</w:t>
       </w:r>
+      <w:proofErr w:type="spellEnd"/>
     </w:p>
     <w:p>
       <w:pPr>
@@ -164,8 +242,13 @@
         </w:numPr>
       </w:pPr>
       <w:r>
-        <w:t>Ends with Arya</w:t>
-      </w:r>
+        <w:t xml:space="preserve">Ends with </w:t>
+      </w:r>
+      <w:proofErr w:type="spellStart"/>
+      <w:r>
+        <w:t>Arya</w:t>
+      </w:r>
+      <w:proofErr w:type="spellEnd"/>
     </w:p>
     <w:p>
       <w:pPr>
@@ -174,290 +257,565 @@
           <w:numId w:val="11"/>
         </w:numPr>
       </w:pPr>
+      <w:proofErr w:type="spellStart"/>
       <w:r>
         <w:rPr>
           <w:rFonts w:ascii="Mangal" w:hAnsi="Mangal" w:cs="Mangal"/>
         </w:rPr>
         <w:t>स्वाम्याख्या</w:t>
       </w:r>
+      <w:proofErr w:type="spellEnd"/>
     </w:p>
     <w:p>
       <w:pPr>
         <w:numPr>
           <w:ilvl w:val="1"/>
-          <w:numId w:val="11"/>
-        </w:numPr>
-      </w:pPr>
-      <w:r>
-        <w:rPr>
-          <w:rFonts w:ascii="Mangal" w:hAnsi="Mangal" w:cs="Mangal"/>
-        </w:rPr>
-        <w:t>अन्य</w:t>
-      </w:r>
-    </w:p>
-    <w:p>
-      <w:pPr>
-        <w:numPr>
-          <w:ilvl w:val="0"/>
-          <w:numId w:val="11"/>
-        </w:numPr>
-      </w:pPr>
-      <w:r>
-        <w:rPr>
-          <w:rFonts w:ascii="Mangal" w:hAnsi="Mangal" w:cs="Mangal"/>
-        </w:rPr>
-        <w:lastRenderedPageBreak/>
-        <w:t>Ends with ASA</w:t>
-      </w:r>
-    </w:p>
-    <w:p>
-      <w:pPr>
-        <w:numPr>
-          <w:ilvl w:val="1"/>
-          <w:numId w:val="11"/>
-        </w:numPr>
-      </w:pPr>
-      <w:r>
-        <w:rPr>
-          <w:rFonts w:ascii="Mangal" w:hAnsi="Mangal" w:cs="Mangal"/>
-        </w:rPr>
-        <w:t>दिगाख्या</w:t>
-      </w:r>
-    </w:p>
-    <w:p>
-      <w:pPr>
-        <w:numPr>
-          <w:ilvl w:val="1"/>
-          <w:numId w:val="11"/>
-        </w:numPr>
-      </w:pPr>
-      <w:r>
-        <w:rPr>
-          <w:rFonts w:ascii="Mangal" w:hAnsi="Mangal" w:cs="Mangal"/>
-        </w:rPr>
-        <w:t>अदिगाख्या</w:t>
-      </w:r>
-    </w:p>
-    <w:p>
-      <w:pPr>
-        <w:numPr>
-          <w:ilvl w:val="0"/>
-          <w:numId w:val="11"/>
-        </w:numPr>
-      </w:pPr>
-      <w:r>
-        <w:t>Ends with jyezWa, kanizWa</w:t>
-      </w:r>
-    </w:p>
-    <w:p>
-      <w:pPr>
-        <w:numPr>
-          <w:ilvl w:val="1"/>
-          <w:numId w:val="11"/>
-        </w:numPr>
-      </w:pPr>
-      <w:r>
-        <w:rPr>
-          <w:rFonts w:ascii="Mangal" w:hAnsi="Mangal" w:cs="Mangal"/>
-        </w:rPr>
-        <w:t>वयसि</w:t>
-      </w:r>
-    </w:p>
-    <w:p>
-      <w:pPr>
-        <w:numPr>
-          <w:ilvl w:val="1"/>
-          <w:numId w:val="11"/>
-        </w:numPr>
-      </w:pPr>
-      <w:r>
-        <w:rPr>
-          <w:rFonts w:ascii="Mangal" w:hAnsi="Mangal" w:cs="Mangal"/>
-        </w:rPr>
-        <w:t>अन्य</w:t>
-      </w:r>
-    </w:p>
-    <w:p>
-      <w:pPr>
-        <w:numPr>
-          <w:ilvl w:val="0"/>
-          <w:numId w:val="11"/>
-        </w:numPr>
-      </w:pPr>
-      <w:r>
-        <w:rPr>
-          <w:rFonts w:ascii="Mangal" w:hAnsi="Mangal" w:cs="Mangal"/>
-        </w:rPr>
-        <w:t xml:space="preserve">has </w:t>
-      </w:r>
-      <w:r>
-        <w:rPr>
-          <w:rFonts w:ascii="Mangal" w:hAnsi="Mangal" w:cs="Mangal"/>
-        </w:rPr>
-        <w:t>arr($text,'/[uU][KPCWTcwtkp]/')</w:t>
-      </w:r>
-    </w:p>
-    <w:p>
-      <w:pPr>
-        <w:numPr>
-          <w:ilvl w:val="1"/>
-          <w:numId w:val="11"/>
-        </w:numPr>
-      </w:pPr>
-      <w:r>
-        <w:rPr>
-          <w:rFonts w:ascii="Mangal" w:hAnsi="Mangal" w:cs="Mangal"/>
-        </w:rPr>
-        <w:t>कृत्रिमाख्या</w:t>
-      </w:r>
-    </w:p>
-    <w:p>
-      <w:pPr>
-        <w:numPr>
-          <w:ilvl w:val="1"/>
-          <w:numId w:val="11"/>
-        </w:numPr>
-      </w:pPr>
-      <w:r>
-        <w:rPr>
-          <w:rFonts w:ascii="Mangal" w:hAnsi="Mangal" w:cs="Mangal"/>
-        </w:rPr>
-        <w:t>अन्य</w:t>
-      </w:r>
-    </w:p>
-    <w:p>
-      <w:pPr>
-        <w:numPr>
-          <w:ilvl w:val="0"/>
-          <w:numId w:val="11"/>
-        </w:numPr>
-      </w:pPr>
-      <w:r>
-        <w:rPr>
-          <w:rFonts w:ascii="Mangal" w:hAnsi="Mangal" w:cs="Mangal"/>
-        </w:rPr>
-        <w:t>first vowel is a hrasva vowel except ‘f’ and the last vowel is hrasva</w:t>
-      </w:r>
-    </w:p>
-    <w:p>
-      <w:pPr>
-        <w:numPr>
-          <w:ilvl w:val="1"/>
-          <w:numId w:val="11"/>
-        </w:numPr>
-      </w:pPr>
-      <w:r>
-        <w:rPr>
-          <w:rFonts w:ascii="Mangal" w:hAnsi="Mangal" w:cs="Mangal"/>
-        </w:rPr>
-        <w:t>ताच्छील्ये</w:t>
-      </w:r>
-    </w:p>
-    <w:p>
-      <w:pPr>
-        <w:numPr>
-          <w:ilvl w:val="1"/>
-          <w:numId w:val="11"/>
-        </w:numPr>
-      </w:pPr>
-      <w:r>
-        <w:rPr>
-          <w:rFonts w:ascii="Mangal" w:hAnsi="Mangal" w:cs="Mangal"/>
-        </w:rPr>
-        <w:t>अन्य</w:t>
-      </w:r>
-    </w:p>
-    <w:p>
-      <w:pPr>
-        <w:numPr>
-          <w:ilvl w:val="0"/>
-          <w:numId w:val="11"/>
-        </w:numPr>
-      </w:pPr>
-      <w:r>
-        <w:rPr>
-          <w:rFonts w:ascii="Mangal" w:hAnsi="Mangal" w:cs="Mangal"/>
-        </w:rPr>
-        <w:t>akza</w:t>
-      </w:r>
-    </w:p>
-    <w:p>
-      <w:pPr>
-        <w:numPr>
-          <w:ilvl w:val="1"/>
-          <w:numId w:val="11"/>
-        </w:numPr>
-      </w:pPr>
-      <w:r>
-        <w:rPr>
-          <w:rFonts w:ascii="Mangal" w:hAnsi="Mangal" w:cs="Mangal"/>
-        </w:rPr>
-        <w:t>देवन</w:t>
-      </w:r>
-    </w:p>
-    <w:p>
-      <w:pPr>
-        <w:numPr>
-          <w:ilvl w:val="1"/>
-          <w:numId w:val="11"/>
-        </w:numPr>
-      </w:pPr>
-      <w:r>
-        <w:rPr>
-          <w:rFonts w:ascii="Mangal" w:hAnsi="Mangal" w:cs="Mangal"/>
-        </w:rPr>
-        <w:t>अदेवने</w:t>
-      </w:r>
-    </w:p>
-    <w:p>
-      <w:pPr>
-        <w:numPr>
-          <w:ilvl w:val="0"/>
-          <w:numId w:val="11"/>
-        </w:numPr>
-      </w:pPr>
-      <w:r>
-        <w:lastRenderedPageBreak/>
-        <w:t>arDa</w:t>
-      </w:r>
-    </w:p>
-    <w:p>
-      <w:pPr>
-        <w:numPr>
-          <w:ilvl w:val="1"/>
-          <w:numId w:val="11"/>
-        </w:numPr>
-      </w:pPr>
-      <w:r>
-        <w:rPr>
-          <w:rFonts w:ascii="Mangal" w:hAnsi="Mangal" w:cs="Mangal"/>
-        </w:rPr>
-        <w:t>असमद्योतने</w:t>
-      </w:r>
-    </w:p>
-    <w:p>
-      <w:pPr>
-        <w:numPr>
-          <w:ilvl w:val="1"/>
-          <w:numId w:val="11"/>
-        </w:numPr>
-      </w:pPr>
-      <w:r>
-        <w:rPr>
-          <w:rFonts w:ascii="Mangal" w:hAnsi="Mangal" w:cs="Mangal"/>
-        </w:rPr>
-        <w:t>समद्योतने</w:t>
-      </w:r>
-    </w:p>
-    <w:p>
-      <w:pPr>
-        <w:numPr>
-          <w:ilvl w:val="0"/>
           <w:numId w:val="11"/>
         </w:numPr>
       </w:pPr>
       <w:bookmarkStart w:id="0" w:name="_GoBack"/>
       <w:bookmarkEnd w:id="0"/>
+      <w:proofErr w:type="spellStart"/>
+      <w:r>
+        <w:rPr>
+          <w:rFonts w:ascii="Mangal" w:hAnsi="Mangal" w:cs="Mangal"/>
+        </w:rPr>
+        <w:lastRenderedPageBreak/>
+        <w:t>अन्य</w:t>
+      </w:r>
+      <w:proofErr w:type="spellEnd"/>
+    </w:p>
+    <w:p>
+      <w:pPr>
+        <w:numPr>
+          <w:ilvl w:val="0"/>
+          <w:numId w:val="11"/>
+        </w:numPr>
+      </w:pPr>
+      <w:r>
+        <w:rPr>
+          <w:rFonts w:ascii="Mangal" w:hAnsi="Mangal" w:cs="Mangal"/>
+        </w:rPr>
+        <w:t xml:space="preserve">Ends with </w:t>
+      </w:r>
+      <w:proofErr w:type="spellStart"/>
+      <w:r>
+        <w:rPr>
+          <w:rFonts w:ascii="Mangal" w:hAnsi="Mangal" w:cs="Mangal"/>
+        </w:rPr>
+        <w:t>ASA</w:t>
+      </w:r>
+      <w:proofErr w:type="spellEnd"/>
+    </w:p>
+    <w:p>
+      <w:pPr>
+        <w:numPr>
+          <w:ilvl w:val="1"/>
+          <w:numId w:val="11"/>
+        </w:numPr>
+      </w:pPr>
+      <w:proofErr w:type="spellStart"/>
+      <w:r>
+        <w:rPr>
+          <w:rFonts w:ascii="Mangal" w:hAnsi="Mangal" w:cs="Mangal"/>
+        </w:rPr>
+        <w:t>दिगाख्या</w:t>
+      </w:r>
+      <w:proofErr w:type="spellEnd"/>
+    </w:p>
+    <w:p>
+      <w:pPr>
+        <w:numPr>
+          <w:ilvl w:val="1"/>
+          <w:numId w:val="11"/>
+        </w:numPr>
+      </w:pPr>
+      <w:proofErr w:type="spellStart"/>
+      <w:r>
+        <w:rPr>
+          <w:rFonts w:ascii="Mangal" w:hAnsi="Mangal" w:cs="Mangal"/>
+        </w:rPr>
+        <w:t>अदिगाख्या</w:t>
+      </w:r>
+      <w:proofErr w:type="spellEnd"/>
+    </w:p>
+    <w:p>
+      <w:pPr>
+        <w:numPr>
+          <w:ilvl w:val="0"/>
+          <w:numId w:val="11"/>
+        </w:numPr>
+      </w:pPr>
+      <w:r>
+        <w:t xml:space="preserve">Ends with </w:t>
+      </w:r>
+      <w:proofErr w:type="spellStart"/>
+      <w:r>
+        <w:t>jyezWa</w:t>
+      </w:r>
+      <w:proofErr w:type="spellEnd"/>
+      <w:r>
+        <w:t xml:space="preserve">, </w:t>
+      </w:r>
+      <w:proofErr w:type="spellStart"/>
+      <w:r>
+        <w:t>kanizWa</w:t>
+      </w:r>
+      <w:proofErr w:type="spellEnd"/>
+    </w:p>
+    <w:p>
+      <w:pPr>
+        <w:numPr>
+          <w:ilvl w:val="1"/>
+          <w:numId w:val="11"/>
+        </w:numPr>
+      </w:pPr>
+      <w:proofErr w:type="spellStart"/>
+      <w:r>
+        <w:rPr>
+          <w:rFonts w:ascii="Mangal" w:hAnsi="Mangal" w:cs="Mangal"/>
+        </w:rPr>
+        <w:t>वयसि</w:t>
+      </w:r>
+      <w:proofErr w:type="spellEnd"/>
+    </w:p>
+    <w:p>
+      <w:pPr>
+        <w:numPr>
+          <w:ilvl w:val="1"/>
+          <w:numId w:val="11"/>
+        </w:numPr>
+      </w:pPr>
+      <w:proofErr w:type="spellStart"/>
+      <w:r>
+        <w:rPr>
+          <w:rFonts w:ascii="Mangal" w:hAnsi="Mangal" w:cs="Mangal"/>
+        </w:rPr>
+        <w:t>अन्य</w:t>
+      </w:r>
+      <w:proofErr w:type="spellEnd"/>
+    </w:p>
+    <w:p>
+      <w:pPr>
+        <w:numPr>
+          <w:ilvl w:val="0"/>
+          <w:numId w:val="11"/>
+        </w:numPr>
+      </w:pPr>
+      <w:r>
+        <w:rPr>
+          <w:rFonts w:ascii="Mangal" w:hAnsi="Mangal" w:cs="Mangal"/>
+        </w:rPr>
+        <w:t xml:space="preserve">has </w:t>
+      </w:r>
+      <w:proofErr w:type="spellStart"/>
+      <w:r>
+        <w:rPr>
+          <w:rFonts w:ascii="Mangal" w:hAnsi="Mangal" w:cs="Mangal"/>
+        </w:rPr>
+        <w:t>arr</w:t>
+      </w:r>
+      <w:proofErr w:type="spellEnd"/>
+      <w:r>
+        <w:rPr>
+          <w:rFonts w:ascii="Mangal" w:hAnsi="Mangal" w:cs="Mangal"/>
+        </w:rPr>
+        <w:t>($text,'/[</w:t>
+      </w:r>
+      <w:proofErr w:type="spellStart"/>
+      <w:r>
+        <w:rPr>
+          <w:rFonts w:ascii="Mangal" w:hAnsi="Mangal" w:cs="Mangal"/>
+        </w:rPr>
+        <w:t>uU</w:t>
+      </w:r>
+      <w:proofErr w:type="spellEnd"/>
+      <w:r>
+        <w:rPr>
+          <w:rFonts w:ascii="Mangal" w:hAnsi="Mangal" w:cs="Mangal"/>
+        </w:rPr>
+        <w:t>][</w:t>
+      </w:r>
+      <w:proofErr w:type="spellStart"/>
+      <w:r>
+        <w:rPr>
+          <w:rFonts w:ascii="Mangal" w:hAnsi="Mangal" w:cs="Mangal"/>
+        </w:rPr>
+        <w:t>KPCWTcwtkp</w:t>
+      </w:r>
+      <w:proofErr w:type="spellEnd"/>
+      <w:r>
+        <w:rPr>
+          <w:rFonts w:ascii="Mangal" w:hAnsi="Mangal" w:cs="Mangal"/>
+        </w:rPr>
+        <w:t>]/')</w:t>
+      </w:r>
+    </w:p>
+    <w:p>
+      <w:pPr>
+        <w:numPr>
+          <w:ilvl w:val="1"/>
+          <w:numId w:val="11"/>
+        </w:numPr>
+      </w:pPr>
+      <w:proofErr w:type="spellStart"/>
+      <w:r>
+        <w:rPr>
+          <w:rFonts w:ascii="Mangal" w:hAnsi="Mangal" w:cs="Mangal"/>
+        </w:rPr>
+        <w:t>कृत्रिमाख्या</w:t>
+      </w:r>
+      <w:proofErr w:type="spellEnd"/>
+    </w:p>
+    <w:p>
+      <w:pPr>
+        <w:numPr>
+          <w:ilvl w:val="1"/>
+          <w:numId w:val="11"/>
+        </w:numPr>
+      </w:pPr>
+      <w:proofErr w:type="spellStart"/>
+      <w:r>
+        <w:rPr>
+          <w:rFonts w:ascii="Mangal" w:hAnsi="Mangal" w:cs="Mangal"/>
+        </w:rPr>
+        <w:t>अन्य</w:t>
+      </w:r>
+      <w:proofErr w:type="spellEnd"/>
+    </w:p>
+    <w:p>
+      <w:pPr>
+        <w:numPr>
+          <w:ilvl w:val="0"/>
+          <w:numId w:val="11"/>
+        </w:numPr>
+      </w:pPr>
+      <w:r>
+        <w:rPr>
+          <w:rFonts w:ascii="Mangal" w:hAnsi="Mangal" w:cs="Mangal"/>
+        </w:rPr>
+        <w:t xml:space="preserve">first vowel is a </w:t>
+      </w:r>
+      <w:proofErr w:type="spellStart"/>
+      <w:r>
+        <w:rPr>
+          <w:rFonts w:ascii="Mangal" w:hAnsi="Mangal" w:cs="Mangal"/>
+        </w:rPr>
+        <w:t>hrasva</w:t>
+      </w:r>
+      <w:proofErr w:type="spellEnd"/>
+      <w:r>
+        <w:rPr>
+          <w:rFonts w:ascii="Mangal" w:hAnsi="Mangal" w:cs="Mangal"/>
+        </w:rPr>
+        <w:t xml:space="preserve"> vowel except ‘f’ and the last vowel is </w:t>
+      </w:r>
+      <w:proofErr w:type="spellStart"/>
+      <w:r>
+        <w:rPr>
+          <w:rFonts w:ascii="Mangal" w:hAnsi="Mangal" w:cs="Mangal"/>
+        </w:rPr>
+        <w:t>hrasva</w:t>
+      </w:r>
+      <w:proofErr w:type="spellEnd"/>
+    </w:p>
+    <w:p>
+      <w:pPr>
+        <w:numPr>
+          <w:ilvl w:val="1"/>
+          <w:numId w:val="11"/>
+        </w:numPr>
+      </w:pPr>
+      <w:proofErr w:type="spellStart"/>
+      <w:r>
+        <w:rPr>
+          <w:rFonts w:ascii="Mangal" w:hAnsi="Mangal" w:cs="Mangal"/>
+        </w:rPr>
+        <w:t>ताच्छील्ये</w:t>
+      </w:r>
+      <w:proofErr w:type="spellEnd"/>
+    </w:p>
+    <w:p>
+      <w:pPr>
+        <w:numPr>
+          <w:ilvl w:val="1"/>
+          <w:numId w:val="11"/>
+        </w:numPr>
+      </w:pPr>
+      <w:proofErr w:type="spellStart"/>
+      <w:r>
+        <w:rPr>
+          <w:rFonts w:ascii="Mangal" w:hAnsi="Mangal" w:cs="Mangal"/>
+        </w:rPr>
+        <w:t>अन्य</w:t>
+      </w:r>
+      <w:proofErr w:type="spellEnd"/>
+    </w:p>
+    <w:p>
+      <w:pPr>
+        <w:numPr>
+          <w:ilvl w:val="0"/>
+          <w:numId w:val="11"/>
+        </w:numPr>
+      </w:pPr>
+      <w:proofErr w:type="spellStart"/>
+      <w:r>
+        <w:rPr>
+          <w:rFonts w:ascii="Mangal" w:hAnsi="Mangal" w:cs="Mangal"/>
+        </w:rPr>
+        <w:t>akza</w:t>
+      </w:r>
+      <w:proofErr w:type="spellEnd"/>
+    </w:p>
+    <w:p>
+      <w:pPr>
+        <w:numPr>
+          <w:ilvl w:val="1"/>
+          <w:numId w:val="11"/>
+        </w:numPr>
+      </w:pPr>
+      <w:proofErr w:type="spellStart"/>
+      <w:r>
+        <w:rPr>
+          <w:rFonts w:ascii="Mangal" w:hAnsi="Mangal" w:cs="Mangal"/>
+        </w:rPr>
+        <w:t>देवन</w:t>
+      </w:r>
+      <w:proofErr w:type="spellEnd"/>
+    </w:p>
+    <w:p>
+      <w:pPr>
+        <w:numPr>
+          <w:ilvl w:val="1"/>
+          <w:numId w:val="11"/>
+        </w:numPr>
+      </w:pPr>
+      <w:proofErr w:type="spellStart"/>
+      <w:r>
+        <w:rPr>
+          <w:rFonts w:ascii="Mangal" w:hAnsi="Mangal" w:cs="Mangal"/>
+        </w:rPr>
+        <w:lastRenderedPageBreak/>
+        <w:t>अदेवने</w:t>
+      </w:r>
+      <w:proofErr w:type="spellEnd"/>
+    </w:p>
+    <w:p>
+      <w:pPr>
+        <w:numPr>
+          <w:ilvl w:val="0"/>
+          <w:numId w:val="11"/>
+        </w:numPr>
+      </w:pPr>
+      <w:proofErr w:type="spellStart"/>
+      <w:r>
+        <w:t>arDa</w:t>
+      </w:r>
+      <w:proofErr w:type="spellEnd"/>
+    </w:p>
+    <w:p>
+      <w:pPr>
+        <w:numPr>
+          <w:ilvl w:val="1"/>
+          <w:numId w:val="11"/>
+        </w:numPr>
+      </w:pPr>
+      <w:proofErr w:type="spellStart"/>
+      <w:r>
+        <w:rPr>
+          <w:rFonts w:ascii="Mangal" w:hAnsi="Mangal" w:cs="Mangal"/>
+        </w:rPr>
+        <w:t>असमद्योतने</w:t>
+      </w:r>
+      <w:proofErr w:type="spellEnd"/>
+    </w:p>
+    <w:p>
+      <w:pPr>
+        <w:numPr>
+          <w:ilvl w:val="1"/>
+          <w:numId w:val="11"/>
+        </w:numPr>
+      </w:pPr>
+      <w:proofErr w:type="spellStart"/>
+      <w:r>
+        <w:rPr>
+          <w:rFonts w:ascii="Mangal" w:hAnsi="Mangal" w:cs="Mangal"/>
+        </w:rPr>
+        <w:t>समद्योतने</w:t>
+      </w:r>
+      <w:proofErr w:type="spellEnd"/>
+    </w:p>
+    <w:p>
+      <w:pPr>
+        <w:numPr>
+          <w:ilvl w:val="0"/>
+          <w:numId w:val="11"/>
+        </w:numPr>
+      </w:pPr>
+      <w:r>
+        <w:t>Ends with [</w:t>
+      </w:r>
+      <w:proofErr w:type="spellStart"/>
+      <w:r>
+        <w:t>Dy</w:t>
+      </w:r>
+      <w:proofErr w:type="spellEnd"/>
+      <w:r>
+        <w:t>]A</w:t>
+      </w:r>
+    </w:p>
+    <w:p>
+      <w:pPr>
+        <w:numPr>
+          <w:ilvl w:val="1"/>
+          <w:numId w:val="11"/>
+        </w:numPr>
+      </w:pPr>
+      <w:proofErr w:type="spellStart"/>
+      <w:r>
+        <w:rPr>
+          <w:rFonts w:ascii="Mangal" w:hAnsi="Mangal" w:cs="Mangal"/>
+        </w:rPr>
+        <w:t>नित्यस्त्रीलिङ्ग</w:t>
+      </w:r>
+      <w:proofErr w:type="spellEnd"/>
+    </w:p>
+    <w:p>
+      <w:pPr>
+        <w:numPr>
+          <w:ilvl w:val="1"/>
+          <w:numId w:val="11"/>
+        </w:numPr>
+      </w:pPr>
+      <w:proofErr w:type="spellStart"/>
+      <w:r>
+        <w:rPr>
+          <w:rFonts w:ascii="Mangal" w:hAnsi="Mangal" w:cs="Mangal"/>
+        </w:rPr>
+        <w:t>अन्य</w:t>
+      </w:r>
+      <w:proofErr w:type="spellEnd"/>
+    </w:p>
+    <w:p>
+      <w:pPr>
+        <w:numPr>
+          <w:ilvl w:val="0"/>
+          <w:numId w:val="11"/>
+        </w:numPr>
+      </w:pPr>
+      <w:r>
+        <w:t>Ends with ‘A’ / ‘I’ and doesn’t end with [</w:t>
+      </w:r>
+      <w:proofErr w:type="spellStart"/>
+      <w:r>
+        <w:t>Dy</w:t>
+      </w:r>
+      <w:proofErr w:type="spellEnd"/>
+      <w:r>
+        <w:t>]A</w:t>
+      </w:r>
+    </w:p>
+    <w:p>
+      <w:pPr>
+        <w:numPr>
+          <w:ilvl w:val="1"/>
+          <w:numId w:val="11"/>
+        </w:numPr>
+      </w:pPr>
+      <w:proofErr w:type="spellStart"/>
+      <w:r>
+        <w:rPr>
+          <w:rFonts w:ascii="Mangal" w:hAnsi="Mangal" w:cs="Mangal"/>
+        </w:rPr>
+        <w:t>नित्यस्त्रीलिङ्ग</w:t>
+      </w:r>
+      <w:proofErr w:type="spellEnd"/>
+    </w:p>
+    <w:p>
+      <w:pPr>
+        <w:numPr>
+          <w:ilvl w:val="1"/>
+          <w:numId w:val="11"/>
+        </w:numPr>
+      </w:pPr>
+      <w:proofErr w:type="spellStart"/>
+      <w:r>
+        <w:rPr>
+          <w:rFonts w:ascii="Mangal" w:hAnsi="Mangal" w:cs="Mangal"/>
+        </w:rPr>
+        <w:t>अन्य</w:t>
+      </w:r>
+      <w:proofErr w:type="spellEnd"/>
+    </w:p>
+    <w:p>
+      <w:pPr>
+        <w:numPr>
+          <w:ilvl w:val="0"/>
+          <w:numId w:val="11"/>
+        </w:numPr>
+      </w:pPr>
+      <w:proofErr w:type="spellStart"/>
+      <w:r>
+        <w:rPr>
+          <w:rFonts w:ascii="Mangal" w:hAnsi="Mangal" w:cs="Mangal"/>
+        </w:rPr>
+        <w:t>Sukla</w:t>
+      </w:r>
+      <w:proofErr w:type="spellEnd"/>
+      <w:r>
+        <w:rPr>
+          <w:rFonts w:ascii="Mangal" w:hAnsi="Mangal" w:cs="Mangal"/>
+        </w:rPr>
+        <w:t xml:space="preserve"> / </w:t>
+      </w:r>
+      <w:proofErr w:type="spellStart"/>
+      <w:r>
+        <w:rPr>
+          <w:rFonts w:ascii="Mangal" w:hAnsi="Mangal" w:cs="Mangal"/>
+        </w:rPr>
+        <w:t>gOra</w:t>
+      </w:r>
+      <w:proofErr w:type="spellEnd"/>
+    </w:p>
+    <w:p>
+      <w:pPr>
+        <w:numPr>
+          <w:ilvl w:val="1"/>
+          <w:numId w:val="11"/>
+        </w:numPr>
+      </w:pPr>
+      <w:proofErr w:type="spellStart"/>
+      <w:r>
+        <w:rPr>
+          <w:rFonts w:ascii="Mangal" w:hAnsi="Mangal" w:cs="Mangal"/>
+        </w:rPr>
+        <w:t>नामवाचि</w:t>
+      </w:r>
+      <w:proofErr w:type="spellEnd"/>
+    </w:p>
+    <w:p>
+      <w:pPr>
+        <w:numPr>
+          <w:ilvl w:val="1"/>
+          <w:numId w:val="11"/>
+        </w:numPr>
+      </w:pPr>
+      <w:proofErr w:type="spellStart"/>
+      <w:r>
+        <w:rPr>
+          <w:rFonts w:ascii="Mangal" w:hAnsi="Mangal" w:cs="Mangal"/>
+        </w:rPr>
+        <w:t>अन्य</w:t>
+      </w:r>
+      <w:proofErr w:type="spellEnd"/>
+    </w:p>
+    <w:p>
+      <w:pPr>
+        <w:numPr>
+          <w:ilvl w:val="0"/>
+          <w:numId w:val="11"/>
+        </w:numPr>
+      </w:pPr>
     </w:p>
     <w:sectPr>
       <w:pgSz w:w="15840" w:h="12240" w:orient="landscape"/>

</xml_diff>